<commit_message>
#202: Documentation for the nine new precomposed trills/mordents proposed by Mark Adler.
</commit_message>
<xml_diff>
--- a/doc/implementation_notes/precomposed_trills_and_mordents.docx
+++ b/doc/implementation_notes/precomposed_trills_and_mordents.docx
@@ -26,7 +26,19 @@
         <w:rPr>
           <w:spacing w:val="-6"/>
         </w:rPr>
-        <w:t>).</w:t>
+        <w:t>)</w:t>
+      </w:r>
+      <w:r>
+        <w:rPr>
+          <w:spacing w:val="-6"/>
+        </w:rPr>
+        <w:t>, and other charts of Baroque ornamentation</w:t>
+      </w:r>
+      <w:r>
+        <w:rPr>
+          <w:spacing w:val="-6"/>
+        </w:rPr>
+        <w:t>.</w:t>
       </w:r>
     </w:p>
     <w:tbl>
@@ -37,8 +49,8 @@
         <w:tblLook w:val="04A0" w:firstRow="1" w:lastRow="0" w:firstColumn="1" w:lastColumn="0" w:noHBand="0" w:noVBand="1"/>
       </w:tblPr>
       <w:tblGrid>
-        <w:gridCol w:w="3917"/>
-        <w:gridCol w:w="5755"/>
+        <w:gridCol w:w="5001"/>
+        <w:gridCol w:w="4671"/>
       </w:tblGrid>
       <w:tr>
         <w:trPr>
@@ -994,13 +1006,690 @@
           </w:p>
         </w:tc>
       </w:tr>
+      <w:tr>
+        <w:trPr>
+          <w:cantSplit/>
+        </w:trPr>
+        <w:tc>
+          <w:tcPr>
+            <w:tcW w:w="3704" w:type="dxa"/>
+          </w:tcPr>
+          <w:p>
+            <w:pPr>
+              <w:pStyle w:val="Tabletext"/>
+              <w:rPr>
+                <w:rFonts w:ascii="Avenir Heavy" w:hAnsi="Avenir Heavy"/>
+              </w:rPr>
+            </w:pPr>
+            <w:proofErr w:type="spellStart"/>
+            <w:proofErr w:type="gramStart"/>
+            <w:r>
+              <w:rPr>
+                <w:rFonts w:ascii="Avenir Heavy" w:hAnsi="Avenir Heavy"/>
+              </w:rPr>
+              <w:t>ornamentPrecompTrillWithMordent</w:t>
+            </w:r>
+            <w:proofErr w:type="spellEnd"/>
+            <w:proofErr w:type="gramEnd"/>
+          </w:p>
+        </w:tc>
+        <w:tc>
+          <w:tcPr>
+            <w:tcW w:w="5968" w:type="dxa"/>
+          </w:tcPr>
+          <w:p>
+            <w:pPr>
+              <w:pStyle w:val="Tabletext"/>
+              <w:rPr>
+                <w:rFonts w:ascii="Avenir Heavy" w:hAnsi="Avenir Heavy"/>
+              </w:rPr>
+            </w:pPr>
+            <w:r>
+              <w:t xml:space="preserve">2 x </w:t>
+            </w:r>
+            <w:proofErr w:type="spellStart"/>
+            <w:r>
+              <w:rPr>
+                <w:rFonts w:ascii="Avenir Heavy" w:hAnsi="Avenir Heavy"/>
+              </w:rPr>
+              <w:t>ornamentZigZagLineNoRightEnd</w:t>
+            </w:r>
+            <w:proofErr w:type="spellEnd"/>
+            <w:r>
+              <w:t xml:space="preserve"> + </w:t>
+            </w:r>
+            <w:proofErr w:type="spellStart"/>
+            <w:r>
+              <w:rPr>
+                <w:rFonts w:ascii="Avenir Heavy" w:hAnsi="Avenir Heavy"/>
+              </w:rPr>
+              <w:t>ornamentMiddleVerticalStroke</w:t>
+            </w:r>
+            <w:proofErr w:type="spellEnd"/>
+            <w:r>
+              <w:t xml:space="preserve"> + </w:t>
+            </w:r>
+            <w:proofErr w:type="spellStart"/>
+            <w:r>
+              <w:rPr>
+                <w:rFonts w:ascii="Avenir Heavy" w:hAnsi="Avenir Heavy"/>
+              </w:rPr>
+              <w:t>ornamentZigZagLineWithRightEnd</w:t>
+            </w:r>
+            <w:proofErr w:type="spellEnd"/>
+          </w:p>
+        </w:tc>
+      </w:tr>
+      <w:tr>
+        <w:trPr>
+          <w:cantSplit/>
+        </w:trPr>
+        <w:tc>
+          <w:tcPr>
+            <w:tcW w:w="3704" w:type="dxa"/>
+          </w:tcPr>
+          <w:p>
+            <w:pPr>
+              <w:pStyle w:val="Tabletext"/>
+              <w:rPr>
+                <w:rFonts w:ascii="Avenir Heavy" w:hAnsi="Avenir Heavy"/>
+              </w:rPr>
+            </w:pPr>
+            <w:proofErr w:type="spellStart"/>
+            <w:proofErr w:type="gramStart"/>
+            <w:r>
+              <w:rPr>
+                <w:rFonts w:ascii="Avenir Heavy" w:hAnsi="Avenir Heavy"/>
+              </w:rPr>
+              <w:t>ornamentPrecompCadence</w:t>
+            </w:r>
+            <w:proofErr w:type="spellEnd"/>
+            <w:proofErr w:type="gramEnd"/>
+          </w:p>
+        </w:tc>
+        <w:tc>
+          <w:tcPr>
+            <w:tcW w:w="5968" w:type="dxa"/>
+          </w:tcPr>
+          <w:p>
+            <w:pPr>
+              <w:pStyle w:val="Tabletext"/>
+            </w:pPr>
+            <w:proofErr w:type="spellStart"/>
+            <w:proofErr w:type="gramStart"/>
+            <w:r>
+              <w:rPr>
+                <w:rFonts w:ascii="Avenir Heavy" w:hAnsi="Avenir Heavy"/>
+              </w:rPr>
+              <w:t>ornamentHighLeftConcaveStroke</w:t>
+            </w:r>
+            <w:proofErr w:type="spellEnd"/>
+            <w:proofErr w:type="gramEnd"/>
+            <w:r>
+              <w:t xml:space="preserve"> + </w:t>
+            </w:r>
+            <w:proofErr w:type="spellStart"/>
+            <w:r>
+              <w:rPr>
+                <w:rFonts w:ascii="Avenir Heavy" w:hAnsi="Avenir Heavy"/>
+              </w:rPr>
+              <w:t>orna</w:t>
+            </w:r>
+            <w:bookmarkStart w:id="0" w:name="_GoBack"/>
+            <w:bookmarkEnd w:id="0"/>
+            <w:r>
+              <w:rPr>
+                <w:rFonts w:ascii="Avenir Heavy" w:hAnsi="Avenir Heavy"/>
+              </w:rPr>
+              <w:t>mentZigZagLineNoRightEnd</w:t>
+            </w:r>
+            <w:proofErr w:type="spellEnd"/>
+            <w:r>
+              <w:t xml:space="preserve"> + </w:t>
+            </w:r>
+            <w:proofErr w:type="spellStart"/>
+            <w:r>
+              <w:rPr>
+                <w:rFonts w:ascii="Avenir Heavy" w:hAnsi="Avenir Heavy"/>
+              </w:rPr>
+              <w:t>ornamentZigZagLineWithRightEnd</w:t>
+            </w:r>
+            <w:proofErr w:type="spellEnd"/>
+          </w:p>
+        </w:tc>
+      </w:tr>
+      <w:tr>
+        <w:trPr>
+          <w:cantSplit/>
+        </w:trPr>
+        <w:tc>
+          <w:tcPr>
+            <w:tcW w:w="3704" w:type="dxa"/>
+          </w:tcPr>
+          <w:p>
+            <w:pPr>
+              <w:pStyle w:val="Tabletext"/>
+              <w:rPr>
+                <w:rFonts w:ascii="Avenir Heavy" w:hAnsi="Avenir Heavy"/>
+              </w:rPr>
+            </w:pPr>
+            <w:proofErr w:type="spellStart"/>
+            <w:proofErr w:type="gramStart"/>
+            <w:r>
+              <w:rPr>
+                <w:rFonts w:ascii="Avenir Heavy" w:hAnsi="Avenir Heavy"/>
+              </w:rPr>
+              <w:t>ornamentPrecompCadenceWithTurn</w:t>
+            </w:r>
+            <w:proofErr w:type="spellEnd"/>
+            <w:proofErr w:type="gramEnd"/>
+          </w:p>
+        </w:tc>
+        <w:tc>
+          <w:tcPr>
+            <w:tcW w:w="5968" w:type="dxa"/>
+          </w:tcPr>
+          <w:p>
+            <w:pPr>
+              <w:pStyle w:val="Tabletext"/>
+            </w:pPr>
+            <w:proofErr w:type="spellStart"/>
+            <w:proofErr w:type="gramStart"/>
+            <w:r>
+              <w:rPr>
+                <w:rFonts w:ascii="Avenir Heavy" w:hAnsi="Avenir Heavy"/>
+              </w:rPr>
+              <w:t>ornamentHighLeftConcaveStroke</w:t>
+            </w:r>
+            <w:proofErr w:type="spellEnd"/>
+            <w:proofErr w:type="gramEnd"/>
+            <w:r>
+              <w:t xml:space="preserve"> + </w:t>
+            </w:r>
+            <w:proofErr w:type="spellStart"/>
+            <w:r>
+              <w:rPr>
+                <w:rFonts w:ascii="Avenir Heavy" w:hAnsi="Avenir Heavy"/>
+              </w:rPr>
+              <w:t>ornamentZigZagLineNoRightEnd</w:t>
+            </w:r>
+            <w:proofErr w:type="spellEnd"/>
+            <w:r>
+              <w:t xml:space="preserve"> + </w:t>
+            </w:r>
+            <w:proofErr w:type="spellStart"/>
+            <w:r>
+              <w:rPr>
+                <w:rFonts w:ascii="Avenir Heavy" w:hAnsi="Avenir Heavy"/>
+              </w:rPr>
+              <w:t>ornamentMiddleVerticalStroke</w:t>
+            </w:r>
+            <w:proofErr w:type="spellEnd"/>
+            <w:r>
+              <w:t xml:space="preserve"> + </w:t>
+            </w:r>
+            <w:proofErr w:type="spellStart"/>
+            <w:r>
+              <w:rPr>
+                <w:rFonts w:ascii="Avenir Heavy" w:hAnsi="Avenir Heavy"/>
+              </w:rPr>
+              <w:t>ornamentZigZagLineWithRightEnd</w:t>
+            </w:r>
+            <w:proofErr w:type="spellEnd"/>
+          </w:p>
+        </w:tc>
+      </w:tr>
+      <w:tr>
+        <w:trPr>
+          <w:cantSplit/>
+        </w:trPr>
+        <w:tc>
+          <w:tcPr>
+            <w:tcW w:w="3704" w:type="dxa"/>
+          </w:tcPr>
+          <w:p>
+            <w:pPr>
+              <w:pStyle w:val="Tabletext"/>
+              <w:rPr>
+                <w:rFonts w:ascii="Avenir Heavy" w:hAnsi="Avenir Heavy"/>
+              </w:rPr>
+            </w:pPr>
+            <w:proofErr w:type="spellStart"/>
+            <w:proofErr w:type="gramStart"/>
+            <w:r>
+              <w:rPr>
+                <w:rFonts w:ascii="Avenir Heavy" w:hAnsi="Avenir Heavy"/>
+              </w:rPr>
+              <w:t>ornamentPrecompDoubleCadenceLowerPrefix</w:t>
+            </w:r>
+            <w:proofErr w:type="spellEnd"/>
+            <w:proofErr w:type="gramEnd"/>
+          </w:p>
+        </w:tc>
+        <w:tc>
+          <w:tcPr>
+            <w:tcW w:w="5968" w:type="dxa"/>
+          </w:tcPr>
+          <w:p>
+            <w:pPr>
+              <w:pStyle w:val="Tabletext"/>
+            </w:pPr>
+            <w:proofErr w:type="spellStart"/>
+            <w:proofErr w:type="gramStart"/>
+            <w:r>
+              <w:rPr>
+                <w:rFonts w:ascii="Avenir Heavy" w:hAnsi="Avenir Heavy"/>
+              </w:rPr>
+              <w:t>ornamentLowLeftConvexStroke</w:t>
+            </w:r>
+            <w:proofErr w:type="spellEnd"/>
+            <w:proofErr w:type="gramEnd"/>
+            <w:r>
+              <w:t xml:space="preserve"> + 2 x </w:t>
+            </w:r>
+            <w:proofErr w:type="spellStart"/>
+            <w:r>
+              <w:rPr>
+                <w:rFonts w:ascii="Avenir Heavy" w:hAnsi="Avenir Heavy"/>
+              </w:rPr>
+              <w:t>ornamentZigZagLineNoRightEnd</w:t>
+            </w:r>
+            <w:proofErr w:type="spellEnd"/>
+            <w:r>
+              <w:t xml:space="preserve"> + </w:t>
+            </w:r>
+            <w:proofErr w:type="spellStart"/>
+            <w:r>
+              <w:rPr>
+                <w:rFonts w:ascii="Avenir Heavy" w:hAnsi="Avenir Heavy"/>
+              </w:rPr>
+              <w:t>ornamentZigZagLineWithRightEnd</w:t>
+            </w:r>
+            <w:proofErr w:type="spellEnd"/>
+          </w:p>
+        </w:tc>
+      </w:tr>
+      <w:tr>
+        <w:trPr>
+          <w:cantSplit/>
+        </w:trPr>
+        <w:tc>
+          <w:tcPr>
+            <w:tcW w:w="3704" w:type="dxa"/>
+          </w:tcPr>
+          <w:p>
+            <w:pPr>
+              <w:pStyle w:val="Tabletext"/>
+              <w:rPr>
+                <w:rFonts w:ascii="Avenir Heavy" w:hAnsi="Avenir Heavy"/>
+              </w:rPr>
+            </w:pPr>
+            <w:proofErr w:type="spellStart"/>
+            <w:proofErr w:type="gramStart"/>
+            <w:r>
+              <w:rPr>
+                <w:rFonts w:ascii="Avenir Heavy" w:hAnsi="Avenir Heavy"/>
+              </w:rPr>
+              <w:t>ornamentPrecompCadenceUpperPrefix</w:t>
+            </w:r>
+            <w:proofErr w:type="spellEnd"/>
+            <w:proofErr w:type="gramEnd"/>
+          </w:p>
+        </w:tc>
+        <w:tc>
+          <w:tcPr>
+            <w:tcW w:w="5968" w:type="dxa"/>
+          </w:tcPr>
+          <w:p>
+            <w:pPr>
+              <w:pStyle w:val="Tabletext"/>
+            </w:pPr>
+            <w:proofErr w:type="spellStart"/>
+            <w:proofErr w:type="gramStart"/>
+            <w:r>
+              <w:rPr>
+                <w:rFonts w:ascii="Avenir Heavy" w:hAnsi="Avenir Heavy"/>
+              </w:rPr>
+              <w:t>ornamentLowLeftConvexStroke</w:t>
+            </w:r>
+            <w:proofErr w:type="spellEnd"/>
+            <w:proofErr w:type="gramEnd"/>
+            <w:r>
+              <w:t xml:space="preserve"> + </w:t>
+            </w:r>
+            <w:proofErr w:type="spellStart"/>
+            <w:r>
+              <w:rPr>
+                <w:rFonts w:ascii="Avenir Heavy" w:hAnsi="Avenir Heavy"/>
+              </w:rPr>
+              <w:t>ornamentZigZagLineNoRightEnd</w:t>
+            </w:r>
+            <w:proofErr w:type="spellEnd"/>
+            <w:r>
+              <w:t xml:space="preserve"> + </w:t>
+            </w:r>
+            <w:proofErr w:type="spellStart"/>
+            <w:r>
+              <w:rPr>
+                <w:rFonts w:ascii="Avenir Heavy" w:hAnsi="Avenir Heavy"/>
+                <w:szCs w:val="20"/>
+              </w:rPr>
+              <w:t>ornamentZigZagLineWithRightEnd</w:t>
+            </w:r>
+            <w:proofErr w:type="spellEnd"/>
+          </w:p>
+        </w:tc>
+      </w:tr>
+      <w:tr>
+        <w:trPr>
+          <w:cantSplit/>
+        </w:trPr>
+        <w:tc>
+          <w:tcPr>
+            <w:tcW w:w="3704" w:type="dxa"/>
+          </w:tcPr>
+          <w:p>
+            <w:pPr>
+              <w:pStyle w:val="Tabletext"/>
+              <w:rPr>
+                <w:rFonts w:ascii="Avenir Heavy" w:hAnsi="Avenir Heavy"/>
+              </w:rPr>
+            </w:pPr>
+            <w:proofErr w:type="spellStart"/>
+            <w:proofErr w:type="gramStart"/>
+            <w:r>
+              <w:rPr>
+                <w:rFonts w:ascii="Avenir Heavy" w:hAnsi="Avenir Heavy"/>
+              </w:rPr>
+              <w:t>ornamentPrecompCadenceUpperPrefixTurn</w:t>
+            </w:r>
+            <w:proofErr w:type="spellEnd"/>
+            <w:proofErr w:type="gramEnd"/>
+          </w:p>
+        </w:tc>
+        <w:tc>
+          <w:tcPr>
+            <w:tcW w:w="5968" w:type="dxa"/>
+          </w:tcPr>
+          <w:p>
+            <w:pPr>
+              <w:pStyle w:val="Tabletext"/>
+            </w:pPr>
+            <w:proofErr w:type="spellStart"/>
+            <w:proofErr w:type="gramStart"/>
+            <w:r>
+              <w:rPr>
+                <w:rFonts w:ascii="Avenir Heavy" w:hAnsi="Avenir Heavy"/>
+              </w:rPr>
+              <w:t>ornamentLowLeftConvexStroke</w:t>
+            </w:r>
+            <w:proofErr w:type="spellEnd"/>
+            <w:proofErr w:type="gramEnd"/>
+            <w:r>
+              <w:t xml:space="preserve"> + </w:t>
+            </w:r>
+            <w:proofErr w:type="spellStart"/>
+            <w:r>
+              <w:rPr>
+                <w:rFonts w:ascii="Avenir Heavy" w:hAnsi="Avenir Heavy"/>
+              </w:rPr>
+              <w:t>ornamentZigZagLineNoRightEnd</w:t>
+            </w:r>
+            <w:proofErr w:type="spellEnd"/>
+            <w:r>
+              <w:t xml:space="preserve"> +</w:t>
+            </w:r>
+            <w:r>
+              <w:t xml:space="preserve"> </w:t>
+            </w:r>
+            <w:proofErr w:type="spellStart"/>
+            <w:r>
+              <w:rPr>
+                <w:rFonts w:ascii="Avenir Heavy" w:hAnsi="Avenir Heavy"/>
+              </w:rPr>
+              <w:t>ornamentMiddleVerticalStroke</w:t>
+            </w:r>
+            <w:proofErr w:type="spellEnd"/>
+            <w:r>
+              <w:t xml:space="preserve"> +</w:t>
+            </w:r>
+            <w:r>
+              <w:t xml:space="preserve"> </w:t>
+            </w:r>
+            <w:proofErr w:type="spellStart"/>
+            <w:r>
+              <w:rPr>
+                <w:rFonts w:ascii="Avenir Heavy" w:hAnsi="Avenir Heavy"/>
+              </w:rPr>
+              <w:t>ornamentZigZagLineWithRightEnd</w:t>
+            </w:r>
+            <w:proofErr w:type="spellEnd"/>
+          </w:p>
+        </w:tc>
+      </w:tr>
+      <w:tr>
+        <w:trPr>
+          <w:cantSplit/>
+        </w:trPr>
+        <w:tc>
+          <w:tcPr>
+            <w:tcW w:w="3704" w:type="dxa"/>
+          </w:tcPr>
+          <w:p>
+            <w:pPr>
+              <w:pStyle w:val="Tabletext"/>
+              <w:rPr>
+                <w:rFonts w:ascii="Avenir Heavy" w:hAnsi="Avenir Heavy"/>
+              </w:rPr>
+            </w:pPr>
+            <w:proofErr w:type="spellStart"/>
+            <w:proofErr w:type="gramStart"/>
+            <w:r>
+              <w:rPr>
+                <w:rFonts w:ascii="Avenir Heavy" w:hAnsi="Avenir Heavy"/>
+              </w:rPr>
+              <w:t>ornamentPrecompDoubleCadenceUpperPrefix</w:t>
+            </w:r>
+            <w:proofErr w:type="spellEnd"/>
+            <w:proofErr w:type="gramEnd"/>
+          </w:p>
+        </w:tc>
+        <w:tc>
+          <w:tcPr>
+            <w:tcW w:w="5968" w:type="dxa"/>
+          </w:tcPr>
+          <w:p>
+            <w:pPr>
+              <w:pStyle w:val="Tabletext"/>
+            </w:pPr>
+            <w:proofErr w:type="spellStart"/>
+            <w:proofErr w:type="gramStart"/>
+            <w:r>
+              <w:rPr>
+                <w:rFonts w:ascii="Avenir Heavy" w:hAnsi="Avenir Heavy"/>
+              </w:rPr>
+              <w:t>ornamentLowLeftConvexStroke</w:t>
+            </w:r>
+            <w:proofErr w:type="spellEnd"/>
+            <w:proofErr w:type="gramEnd"/>
+            <w:r>
+              <w:t xml:space="preserve"> + </w:t>
+            </w:r>
+            <w:r>
+              <w:br/>
+              <w:t xml:space="preserve">2 x </w:t>
+            </w:r>
+            <w:proofErr w:type="spellStart"/>
+            <w:r>
+              <w:rPr>
+                <w:rFonts w:ascii="Avenir Heavy" w:hAnsi="Avenir Heavy"/>
+              </w:rPr>
+              <w:t>ornamentZigZagLineNoRightEnd</w:t>
+            </w:r>
+            <w:proofErr w:type="spellEnd"/>
+            <w:r>
+              <w:t xml:space="preserve"> + </w:t>
+            </w:r>
+            <w:proofErr w:type="spellStart"/>
+            <w:r>
+              <w:rPr>
+                <w:rFonts w:ascii="Avenir Heavy" w:hAnsi="Avenir Heavy"/>
+              </w:rPr>
+              <w:t>ornamentZigZagLineWithRightEnd</w:t>
+            </w:r>
+            <w:proofErr w:type="spellEnd"/>
+          </w:p>
+        </w:tc>
+      </w:tr>
+      <w:tr>
+        <w:trPr>
+          <w:cantSplit/>
+        </w:trPr>
+        <w:tc>
+          <w:tcPr>
+            <w:tcW w:w="3704" w:type="dxa"/>
+          </w:tcPr>
+          <w:p>
+            <w:pPr>
+              <w:pStyle w:val="Tabletext"/>
+              <w:rPr>
+                <w:rFonts w:ascii="Avenir Heavy" w:hAnsi="Avenir Heavy"/>
+              </w:rPr>
+            </w:pPr>
+            <w:proofErr w:type="spellStart"/>
+            <w:proofErr w:type="gramStart"/>
+            <w:r>
+              <w:rPr>
+                <w:rFonts w:ascii="Avenir Heavy" w:hAnsi="Avenir Heavy"/>
+              </w:rPr>
+              <w:t>ornamentPrecompDoubleCadenceUpperPrefixTurn</w:t>
+            </w:r>
+            <w:proofErr w:type="spellEnd"/>
+            <w:proofErr w:type="gramEnd"/>
+          </w:p>
+        </w:tc>
+        <w:tc>
+          <w:tcPr>
+            <w:tcW w:w="5968" w:type="dxa"/>
+          </w:tcPr>
+          <w:p>
+            <w:pPr>
+              <w:pStyle w:val="Tabletext"/>
+            </w:pPr>
+            <w:proofErr w:type="spellStart"/>
+            <w:proofErr w:type="gramStart"/>
+            <w:r>
+              <w:rPr>
+                <w:rFonts w:ascii="Avenir Heavy" w:hAnsi="Avenir Heavy"/>
+              </w:rPr>
+              <w:t>ornamentLowLeftConvexStroke</w:t>
+            </w:r>
+            <w:proofErr w:type="spellEnd"/>
+            <w:proofErr w:type="gramEnd"/>
+            <w:r>
+              <w:t xml:space="preserve"> +</w:t>
+            </w:r>
+            <w:r>
+              <w:br/>
+              <w:t xml:space="preserve">2 x </w:t>
+            </w:r>
+            <w:proofErr w:type="spellStart"/>
+            <w:r>
+              <w:rPr>
+                <w:rFonts w:ascii="Avenir Heavy" w:hAnsi="Avenir Heavy"/>
+              </w:rPr>
+              <w:t>ornamentZigZagLineNoRightEnd</w:t>
+            </w:r>
+            <w:proofErr w:type="spellEnd"/>
+            <w:r>
+              <w:t xml:space="preserve"> + </w:t>
+            </w:r>
+            <w:proofErr w:type="spellStart"/>
+            <w:r>
+              <w:rPr>
+                <w:rFonts w:ascii="Avenir Heavy" w:hAnsi="Avenir Heavy"/>
+              </w:rPr>
+              <w:t>ornamentMiddleVerticalStroke</w:t>
+            </w:r>
+            <w:proofErr w:type="spellEnd"/>
+            <w:r>
+              <w:t xml:space="preserve"> + </w:t>
+            </w:r>
+            <w:proofErr w:type="spellStart"/>
+            <w:r>
+              <w:rPr>
+                <w:rFonts w:ascii="Avenir Heavy" w:hAnsi="Avenir Heavy"/>
+              </w:rPr>
+              <w:t>ornamentZigZagLineWithRightEnd</w:t>
+            </w:r>
+            <w:proofErr w:type="spellEnd"/>
+          </w:p>
+        </w:tc>
+      </w:tr>
+      <w:tr>
+        <w:trPr>
+          <w:cantSplit/>
+        </w:trPr>
+        <w:tc>
+          <w:tcPr>
+            <w:tcW w:w="3704" w:type="dxa"/>
+          </w:tcPr>
+          <w:p>
+            <w:pPr>
+              <w:pStyle w:val="Tabletext"/>
+              <w:rPr>
+                <w:rFonts w:ascii="Avenir Heavy" w:hAnsi="Avenir Heavy"/>
+              </w:rPr>
+            </w:pPr>
+            <w:proofErr w:type="spellStart"/>
+            <w:proofErr w:type="gramStart"/>
+            <w:r>
+              <w:rPr>
+                <w:rFonts w:ascii="Avenir Heavy" w:hAnsi="Avenir Heavy"/>
+              </w:rPr>
+              <w:t>ornamentPrecompMordentRelease</w:t>
+            </w:r>
+            <w:proofErr w:type="spellEnd"/>
+            <w:proofErr w:type="gramEnd"/>
+          </w:p>
+        </w:tc>
+        <w:tc>
+          <w:tcPr>
+            <w:tcW w:w="5968" w:type="dxa"/>
+          </w:tcPr>
+          <w:p>
+            <w:pPr>
+              <w:pStyle w:val="Tabletext"/>
+            </w:pPr>
+            <w:proofErr w:type="spellStart"/>
+            <w:proofErr w:type="gramStart"/>
+            <w:r>
+              <w:rPr>
+                <w:rFonts w:ascii="Avenir Heavy" w:hAnsi="Avenir Heavy"/>
+              </w:rPr>
+              <w:t>ornamentZigZagLineNoRightEnd</w:t>
+            </w:r>
+            <w:proofErr w:type="spellEnd"/>
+            <w:proofErr w:type="gramEnd"/>
+            <w:r>
+              <w:t xml:space="preserve"> + </w:t>
+            </w:r>
+            <w:proofErr w:type="spellStart"/>
+            <w:r>
+              <w:rPr>
+                <w:rFonts w:ascii="Avenir Heavy" w:hAnsi="Avenir Heavy"/>
+              </w:rPr>
+              <w:t>ornamentTopRightConvexStroke</w:t>
+            </w:r>
+            <w:proofErr w:type="spellEnd"/>
+          </w:p>
+        </w:tc>
+      </w:tr>
     </w:tbl>
     <w:p>
       <w:pPr>
         <w:pStyle w:val="Body"/>
       </w:pPr>
-      <w:bookmarkStart w:id="0" w:name="_GoBack"/>
-      <w:bookmarkEnd w:id="0"/>
     </w:p>
     <w:sectPr>
       <w:headerReference w:type="default" r:id="rId10"/>
@@ -4418,7 +5107,7 @@
 </file>
 
 <file path=customXml/itemProps1.xml><?xml version="1.0" encoding="utf-8"?>
-<ds:datastoreItem xmlns:ds="http://schemas.openxmlformats.org/officeDocument/2006/customXml" ds:itemID="{C9C97F1F-60BA-6645-8B46-BFD6CF0727A8}">
+<ds:datastoreItem xmlns:ds="http://schemas.openxmlformats.org/officeDocument/2006/customXml" ds:itemID="{45C6C39F-CC24-3B4B-B642-72FEC43B770B}">
   <ds:schemaRefs>
     <ds:schemaRef ds:uri="http://schemas.openxmlformats.org/officeDocument/2006/bibliography"/>
   </ds:schemaRefs>

</xml_diff>

<commit_message>
Updated SMuFL documentation for version 0.88.
</commit_message>
<xml_diff>
--- a/doc/implementation_notes/precomposed_trills_and_mordents.docx
+++ b/doc/implementation_notes/precomposed_trills_and_mordents.docx
@@ -1133,15 +1133,7 @@
               <w:rPr>
                 <w:rFonts w:ascii="Avenir Heavy" w:hAnsi="Avenir Heavy"/>
               </w:rPr>
-              <w:t>orna</w:t>
-            </w:r>
-            <w:bookmarkStart w:id="0" w:name="_GoBack"/>
-            <w:bookmarkEnd w:id="0"/>
-            <w:r>
-              <w:rPr>
-                <w:rFonts w:ascii="Avenir Heavy" w:hAnsi="Avenir Heavy"/>
-              </w:rPr>
-              <w:t>mentZigZagLineNoRightEnd</w:t>
+              <w:t>ornamentZigZagLineNoRightEnd</w:t>
             </w:r>
             <w:proofErr w:type="spellEnd"/>
             <w:r>
@@ -1437,10 +1429,7 @@
             </w:r>
             <w:proofErr w:type="spellEnd"/>
             <w:r>
-              <w:t xml:space="preserve"> +</w:t>
-            </w:r>
-            <w:r>
-              <w:t xml:space="preserve"> </w:t>
+              <w:t xml:space="preserve"> + </w:t>
             </w:r>
             <w:proofErr w:type="spellStart"/>
             <w:r>
@@ -1451,10 +1440,7 @@
             </w:r>
             <w:proofErr w:type="spellEnd"/>
             <w:r>
-              <w:t xml:space="preserve"> +</w:t>
-            </w:r>
-            <w:r>
-              <w:t xml:space="preserve"> </w:t>
+              <w:t xml:space="preserve"> + </w:t>
             </w:r>
             <w:proofErr w:type="spellStart"/>
             <w:r>
@@ -1681,6 +1667,243 @@
               </w:rPr>
               <w:t>ornamentTopRightConvexStroke</w:t>
             </w:r>
+            <w:proofErr w:type="spellEnd"/>
+          </w:p>
+        </w:tc>
+      </w:tr>
+      <w:tr>
+        <w:trPr>
+          <w:cantSplit/>
+        </w:trPr>
+        <w:tc>
+          <w:tcPr>
+            <w:tcW w:w="3704" w:type="dxa"/>
+          </w:tcPr>
+          <w:p>
+            <w:pPr>
+              <w:pStyle w:val="Tabletext"/>
+              <w:rPr>
+                <w:rFonts w:ascii="Avenir Heavy" w:hAnsi="Avenir Heavy"/>
+              </w:rPr>
+            </w:pPr>
+            <w:proofErr w:type="spellStart"/>
+            <w:proofErr w:type="gramStart"/>
+            <w:r>
+              <w:rPr>
+                <w:rFonts w:ascii="Avenir Heavy" w:hAnsi="Avenir Heavy"/>
+              </w:rPr>
+              <w:t>ornamentPrecompMordentUpperPrefix</w:t>
+            </w:r>
+            <w:proofErr w:type="spellEnd"/>
+            <w:proofErr w:type="gramEnd"/>
+          </w:p>
+        </w:tc>
+        <w:tc>
+          <w:tcPr>
+            <w:tcW w:w="5968" w:type="dxa"/>
+          </w:tcPr>
+          <w:p>
+            <w:pPr>
+              <w:pStyle w:val="Tabletext"/>
+              <w:rPr>
+                <w:rFonts w:ascii="Avenir Heavy" w:hAnsi="Avenir Heavy"/>
+              </w:rPr>
+            </w:pPr>
+            <w:proofErr w:type="spellStart"/>
+            <w:proofErr w:type="gramStart"/>
+            <w:r>
+              <w:rPr>
+                <w:rFonts w:ascii="Avenir Heavy" w:hAnsi="Avenir Heavy"/>
+              </w:rPr>
+              <w:t>ornamentTopLeftConvexStroke</w:t>
+            </w:r>
+            <w:proofErr w:type="spellEnd"/>
+            <w:proofErr w:type="gramEnd"/>
+            <w:r>
+              <w:t xml:space="preserve"> +</w:t>
+            </w:r>
+            <w:r>
+              <w:t xml:space="preserve"> 2x </w:t>
+            </w:r>
+            <w:proofErr w:type="spellStart"/>
+            <w:r>
+              <w:rPr>
+                <w:rFonts w:ascii="Avenir Heavy" w:hAnsi="Avenir Heavy"/>
+              </w:rPr>
+              <w:t>ornamentZigZagLineNoRightEnd</w:t>
+            </w:r>
+            <w:proofErr w:type="spellEnd"/>
+            <w:r>
+              <w:rPr>
+                <w:rFonts w:ascii="Avenir Heavy" w:hAnsi="Avenir Heavy"/>
+              </w:rPr>
+              <w:t xml:space="preserve"> </w:t>
+            </w:r>
+            <w:r>
+              <w:t xml:space="preserve">+ </w:t>
+            </w:r>
+            <w:proofErr w:type="spellStart"/>
+            <w:r>
+              <w:rPr>
+                <w:rFonts w:ascii="Avenir Heavy" w:hAnsi="Avenir Heavy"/>
+              </w:rPr>
+              <w:t>ornamentZigZagLineWithRightEnd</w:t>
+            </w:r>
+            <w:proofErr w:type="spellEnd"/>
+          </w:p>
+        </w:tc>
+      </w:tr>
+      <w:tr>
+        <w:trPr>
+          <w:cantSplit/>
+        </w:trPr>
+        <w:tc>
+          <w:tcPr>
+            <w:tcW w:w="3704" w:type="dxa"/>
+          </w:tcPr>
+          <w:p>
+            <w:pPr>
+              <w:pStyle w:val="Tabletext"/>
+              <w:rPr>
+                <w:rFonts w:ascii="Avenir Heavy" w:hAnsi="Avenir Heavy"/>
+              </w:rPr>
+            </w:pPr>
+            <w:proofErr w:type="spellStart"/>
+            <w:proofErr w:type="gramStart"/>
+            <w:r>
+              <w:rPr>
+                <w:rFonts w:ascii="Avenir Heavy" w:hAnsi="Avenir Heavy"/>
+              </w:rPr>
+              <w:t>ornamentPrecompInvertedMordentUpperPrefix</w:t>
+            </w:r>
+            <w:proofErr w:type="spellEnd"/>
+            <w:proofErr w:type="gramEnd"/>
+          </w:p>
+        </w:tc>
+        <w:tc>
+          <w:tcPr>
+            <w:tcW w:w="5968" w:type="dxa"/>
+          </w:tcPr>
+          <w:p>
+            <w:pPr>
+              <w:pStyle w:val="Tabletext"/>
+              <w:rPr>
+                <w:rFonts w:ascii="Avenir Heavy" w:hAnsi="Avenir Heavy"/>
+              </w:rPr>
+            </w:pPr>
+            <w:proofErr w:type="spellStart"/>
+            <w:proofErr w:type="gramStart"/>
+            <w:r>
+              <w:rPr>
+                <w:rFonts w:ascii="Avenir Heavy" w:hAnsi="Avenir Heavy"/>
+              </w:rPr>
+              <w:t>ornamentTopLeftConvexStroke</w:t>
+            </w:r>
+            <w:proofErr w:type="spellEnd"/>
+            <w:proofErr w:type="gramEnd"/>
+            <w:r>
+              <w:t xml:space="preserve"> + 2x </w:t>
+            </w:r>
+            <w:proofErr w:type="spellStart"/>
+            <w:r>
+              <w:rPr>
+                <w:rFonts w:ascii="Avenir Heavy" w:hAnsi="Avenir Heavy"/>
+              </w:rPr>
+              <w:t>ornamentZigZagLineNoRightEnd</w:t>
+            </w:r>
+            <w:proofErr w:type="spellEnd"/>
+            <w:r>
+              <w:rPr>
+                <w:rFonts w:ascii="Avenir Heavy" w:hAnsi="Avenir Heavy"/>
+              </w:rPr>
+              <w:t xml:space="preserve"> </w:t>
+            </w:r>
+            <w:r>
+              <w:t xml:space="preserve">+ </w:t>
+            </w:r>
+            <w:proofErr w:type="spellStart"/>
+            <w:r>
+              <w:rPr>
+                <w:rFonts w:ascii="Avenir Heavy" w:hAnsi="Avenir Heavy"/>
+              </w:rPr>
+              <w:t>ornamentMiddleVerticalStroke</w:t>
+            </w:r>
+            <w:proofErr w:type="spellEnd"/>
+            <w:r>
+              <w:t xml:space="preserve"> + </w:t>
+            </w:r>
+            <w:proofErr w:type="spellStart"/>
+            <w:r>
+              <w:rPr>
+                <w:rFonts w:ascii="Avenir Heavy" w:hAnsi="Avenir Heavy"/>
+              </w:rPr>
+              <w:t>ornamentZigZagLineWithRightEnd</w:t>
+            </w:r>
+            <w:proofErr w:type="spellEnd"/>
+          </w:p>
+        </w:tc>
+      </w:tr>
+      <w:tr>
+        <w:trPr>
+          <w:cantSplit/>
+        </w:trPr>
+        <w:tc>
+          <w:tcPr>
+            <w:tcW w:w="3704" w:type="dxa"/>
+          </w:tcPr>
+          <w:p>
+            <w:pPr>
+              <w:pStyle w:val="Tabletext"/>
+              <w:rPr>
+                <w:rFonts w:ascii="Avenir Heavy" w:hAnsi="Avenir Heavy"/>
+              </w:rPr>
+            </w:pPr>
+            <w:proofErr w:type="spellStart"/>
+            <w:proofErr w:type="gramStart"/>
+            <w:r>
+              <w:rPr>
+                <w:rFonts w:ascii="Avenir Heavy" w:hAnsi="Avenir Heavy"/>
+              </w:rPr>
+              <w:t>ornamentPrecompTrillLowerSuffix</w:t>
+            </w:r>
+            <w:proofErr w:type="spellEnd"/>
+            <w:proofErr w:type="gramEnd"/>
+          </w:p>
+        </w:tc>
+        <w:tc>
+          <w:tcPr>
+            <w:tcW w:w="5968" w:type="dxa"/>
+          </w:tcPr>
+          <w:p>
+            <w:pPr>
+              <w:pStyle w:val="Tabletext"/>
+              <w:rPr>
+                <w:rFonts w:ascii="Avenir Heavy" w:hAnsi="Avenir Heavy"/>
+              </w:rPr>
+            </w:pPr>
+            <w:r>
+              <w:t xml:space="preserve">2 x </w:t>
+            </w:r>
+            <w:proofErr w:type="spellStart"/>
+            <w:r>
+              <w:rPr>
+                <w:rFonts w:ascii="Avenir Heavy" w:hAnsi="Avenir Heavy"/>
+              </w:rPr>
+              <w:t>ornamentZigZagLineNoRightEnd</w:t>
+            </w:r>
+            <w:proofErr w:type="spellEnd"/>
+            <w:r>
+              <w:t xml:space="preserve"> + </w:t>
+            </w:r>
+            <w:proofErr w:type="spellStart"/>
+            <w:r>
+              <w:rPr>
+                <w:rFonts w:ascii="Avenir Heavy" w:hAnsi="Avenir Heavy"/>
+              </w:rPr>
+              <w:t>ornamentBottomRightConcaveStroke</w:t>
+            </w:r>
+            <w:bookmarkStart w:id="0" w:name="_GoBack"/>
+            <w:bookmarkEnd w:id="0"/>
             <w:proofErr w:type="spellEnd"/>
           </w:p>
         </w:tc>
@@ -3127,7 +3350,6 @@
   <w:style w:type="character" w:default="1" w:styleId="DefaultParagraphFont">
     <w:name w:val="Default Paragraph Font"/>
     <w:uiPriority w:val="1"/>
-    <w:semiHidden/>
     <w:unhideWhenUsed/>
   </w:style>
   <w:style w:type="table" w:default="1" w:styleId="TableNormal">
@@ -4077,7 +4299,6 @@
   <w:style w:type="character" w:default="1" w:styleId="DefaultParagraphFont">
     <w:name w:val="Default Paragraph Font"/>
     <w:uiPriority w:val="1"/>
-    <w:semiHidden/>
     <w:unhideWhenUsed/>
   </w:style>
   <w:style w:type="table" w:default="1" w:styleId="TableNormal">
@@ -5107,7 +5328,7 @@
 </file>
 
 <file path=customXml/itemProps1.xml><?xml version="1.0" encoding="utf-8"?>
-<ds:datastoreItem xmlns:ds="http://schemas.openxmlformats.org/officeDocument/2006/customXml" ds:itemID="{45C6C39F-CC24-3B4B-B642-72FEC43B770B}">
+<ds:datastoreItem xmlns:ds="http://schemas.openxmlformats.org/officeDocument/2006/customXml" ds:itemID="{83D8F8ED-16B4-2B45-8FB6-F31546FEC9F5}">
   <ds:schemaRefs>
     <ds:schemaRef ds:uri="http://schemas.openxmlformats.org/officeDocument/2006/bibliography"/>
   </ds:schemaRefs>

</xml_diff>